<commit_message>
Big Ops test commit
</commit_message>
<xml_diff>
--- a/Documents/Request for Quotation Process.docx
+++ b/Documents/Request for Quotation Process.docx
@@ -1378,7 +1378,14 @@
                 <w:noProof/>
                 <w:webHidden/>
               </w:rPr>
-              <w:t>15</w:t>
+              <w:t>1</w:t>
+            </w:r>
+            <w:r>
+              <w:rPr>
+                <w:noProof/>
+                <w:webHidden/>
+              </w:rPr>
+              <w:t>5</w:t>
             </w:r>
             <w:r>
               <w:rPr>
@@ -2114,7 +2121,7 @@
           <w:szCs w:val="27"/>
           <w:lang w:val="en-ZA" w:eastAsia="de-DE"/>
         </w:rPr>
-        <w:t xml:space="preserve">In order to comply with standards </w:t>
+        <w:t xml:space="preserve">In order to comply with </w:t>
       </w:r>
       <w:r>
         <w:rPr>
@@ -2124,7 +2131,37 @@
           <w:szCs w:val="27"/>
           <w:lang w:val="en-ZA" w:eastAsia="de-DE"/>
         </w:rPr>
-        <w:t>The RFQ Process requires the following information to be maintained for each and every Quote:</w:t>
+        <w:t>standards,</w:t>
+      </w:r>
+      <w:r>
+        <w:rPr>
+          <w:rFonts w:ascii="Arial" w:eastAsia="Times New Roman" w:hAnsi="Arial" w:cs="Arial"/>
+          <w:color w:val="26313D"/>
+          <w:sz w:val="27"/>
+          <w:szCs w:val="27"/>
+          <w:lang w:val="en-ZA" w:eastAsia="de-DE"/>
+        </w:rPr>
+        <w:t xml:space="preserve"> </w:t>
+      </w:r>
+      <w:r>
+        <w:rPr>
+          <w:rFonts w:ascii="Arial" w:eastAsia="Times New Roman" w:hAnsi="Arial" w:cs="Arial"/>
+          <w:color w:val="26313D"/>
+          <w:sz w:val="27"/>
+          <w:szCs w:val="27"/>
+          <w:lang w:val="en-ZA" w:eastAsia="de-DE"/>
+        </w:rPr>
+        <w:t>t</w:t>
+      </w:r>
+      <w:r>
+        <w:rPr>
+          <w:rFonts w:ascii="Arial" w:eastAsia="Times New Roman" w:hAnsi="Arial" w:cs="Arial"/>
+          <w:color w:val="26313D"/>
+          <w:sz w:val="27"/>
+          <w:szCs w:val="27"/>
+          <w:lang w:val="en-ZA" w:eastAsia="de-DE"/>
+        </w:rPr>
+        <w:t>he RFQ Process requires the following information to be maintained for each and every Quote:</w:t>
       </w:r>
     </w:p>
     <w:p>
@@ -2260,6 +2297,16 @@
         </w:rPr>
         <w:t>Additional Documents can be attached to the RFQ</w:t>
       </w:r>
+      <w:r>
+        <w:rPr>
+          <w:rFonts w:ascii="Arial" w:eastAsia="Times New Roman" w:hAnsi="Arial" w:cs="Arial"/>
+          <w:color w:val="26313D"/>
+          <w:sz w:val="27"/>
+          <w:szCs w:val="27"/>
+          <w:lang w:val="en-ZA" w:eastAsia="de-DE"/>
+        </w:rPr>
+        <w:t>.</w:t>
+      </w:r>
     </w:p>
     <w:p>
       <w:pPr>
@@ -2284,7 +2331,27 @@
           <w:szCs w:val="27"/>
           <w:lang w:val="en-ZA" w:eastAsia="de-DE"/>
         </w:rPr>
-        <w:t>A Non Standard Process:</w:t>
+        <w:t xml:space="preserve">A </w:t>
+      </w:r>
+      <w:r>
+        <w:rPr>
+          <w:rFonts w:ascii="Arial" w:eastAsia="Times New Roman" w:hAnsi="Arial" w:cs="Arial"/>
+          <w:color w:val="26313D"/>
+          <w:sz w:val="27"/>
+          <w:szCs w:val="27"/>
+          <w:lang w:val="en-ZA" w:eastAsia="de-DE"/>
+        </w:rPr>
+        <w:t>Non-Standard</w:t>
+      </w:r>
+      <w:r>
+        <w:rPr>
+          <w:rFonts w:ascii="Arial" w:eastAsia="Times New Roman" w:hAnsi="Arial" w:cs="Arial"/>
+          <w:color w:val="26313D"/>
+          <w:sz w:val="27"/>
+          <w:szCs w:val="27"/>
+          <w:lang w:val="en-ZA" w:eastAsia="de-DE"/>
+        </w:rPr>
+        <w:t xml:space="preserve"> Process:</w:t>
       </w:r>
     </w:p>
     <w:p>
@@ -2452,6 +2519,16 @@
         </w:rPr>
         <w:t xml:space="preserve"> at a higher level</w:t>
       </w:r>
+      <w:r>
+        <w:rPr>
+          <w:rFonts w:ascii="Arial" w:eastAsia="Times New Roman" w:hAnsi="Arial" w:cs="Arial"/>
+          <w:color w:val="26313D"/>
+          <w:sz w:val="27"/>
+          <w:szCs w:val="27"/>
+          <w:lang w:val="en-ZA" w:eastAsia="de-DE"/>
+        </w:rPr>
+        <w:t>.</w:t>
+      </w:r>
     </w:p>
     <w:p>
       <w:pPr>
@@ -2478,6 +2555,16 @@
         </w:rPr>
         <w:t>Bill of Quantities document can also be drafted and attached as a basis for the quote</w:t>
       </w:r>
+      <w:r>
+        <w:rPr>
+          <w:rFonts w:ascii="Arial" w:eastAsia="Times New Roman" w:hAnsi="Arial" w:cs="Arial"/>
+          <w:color w:val="26313D"/>
+          <w:sz w:val="27"/>
+          <w:szCs w:val="27"/>
+          <w:lang w:val="en-ZA" w:eastAsia="de-DE"/>
+        </w:rPr>
+        <w:t>.</w:t>
+      </w:r>
     </w:p>
     <w:p>
       <w:pPr>
@@ -2528,7 +2615,17 @@
           <w:szCs w:val="27"/>
           <w:lang w:val="en-ZA" w:eastAsia="de-DE"/>
         </w:rPr>
-        <w:t>Vendors should be on an approved list</w:t>
+        <w:t xml:space="preserve">Vendors should be on an approved </w:t>
+      </w:r>
+      <w:r>
+        <w:rPr>
+          <w:rFonts w:ascii="Arial" w:eastAsia="Times New Roman" w:hAnsi="Arial" w:cs="Arial"/>
+          <w:color w:val="26313D"/>
+          <w:sz w:val="27"/>
+          <w:szCs w:val="27"/>
+          <w:lang w:val="en-ZA" w:eastAsia="de-DE"/>
+        </w:rPr>
+        <w:t>list.</w:t>
       </w:r>
     </w:p>
     <w:p>
@@ -2555,6 +2652,16 @@
           <w:lang w:val="en-ZA" w:eastAsia="de-DE"/>
         </w:rPr>
         <w:t>Email Addresses are needed</w:t>
+      </w:r>
+      <w:r>
+        <w:rPr>
+          <w:rFonts w:ascii="Arial" w:eastAsia="Times New Roman" w:hAnsi="Arial" w:cs="Arial"/>
+          <w:color w:val="26313D"/>
+          <w:sz w:val="27"/>
+          <w:szCs w:val="27"/>
+          <w:lang w:val="en-ZA" w:eastAsia="de-DE"/>
+        </w:rPr>
+        <w:t>.</w:t>
       </w:r>
     </w:p>
     <w:p>
@@ -6401,6 +6508,31 @@
           <w:lang w:val="en-ZA" w:eastAsia="de-DE"/>
         </w:rPr>
       </w:pPr>
+      <w:r>
+        <w:rPr>
+          <w:lang w:val="en-ZA" w:eastAsia="de-DE"/>
+        </w:rPr>
+        <w:t>SAP will return a token that is stored in the user’s browser, and this browser will allow access to data regarding all RFQ’s related to the email linked to that token.</w:t>
+      </w:r>
+      <w:r>
+        <w:rPr>
+          <w:lang w:val="en-ZA" w:eastAsia="de-DE"/>
+        </w:rPr>
+        <w:t xml:space="preserve"> If the user has an elapsed token – they get a renewed one.</w:t>
+      </w:r>
+      <w:r>
+        <w:rPr>
+          <w:lang w:val="en-ZA" w:eastAsia="de-DE"/>
+        </w:rPr>
+        <w:t xml:space="preserve"> </w:t>
+      </w:r>
+    </w:p>
+    <w:p>
+      <w:pPr>
+        <w:rPr>
+          <w:lang w:val="en-ZA" w:eastAsia="de-DE"/>
+        </w:rPr>
+      </w:pPr>
     </w:p>
     <w:p>
       <w:pPr>
@@ -6414,6 +6546,7 @@
         <w:rPr>
           <w:lang w:val="en-ZA" w:eastAsia="de-DE"/>
         </w:rPr>
+        <w:lastRenderedPageBreak/>
         <w:t>Password Reset</w:t>
       </w:r>
       <w:bookmarkEnd w:id="17"/>
@@ -6445,7 +6578,6 @@
           <w:bCs/>
           <w:lang w:val="en-ZA" w:eastAsia="de-DE"/>
         </w:rPr>
-        <w:lastRenderedPageBreak/>
         <w:t>Password Reset requested</w:t>
       </w:r>
     </w:p>
@@ -6743,7 +6875,6 @@
         <w:rPr>
           <w:lang w:val="en-ZA" w:eastAsia="de-DE"/>
         </w:rPr>
-        <w:lastRenderedPageBreak/>
         <w:t>Technical Design – SAP Side</w:t>
       </w:r>
     </w:p>
@@ -6833,7 +6964,31 @@
         <w:rPr>
           <w:lang w:val="en-ZA" w:eastAsia="de-DE"/>
         </w:rPr>
-        <w:t>On the Save of the First document, a RFQUOTE - HEADER  entry is made into the table ZRFC_OBJ with the a new unique GUID that is copied to all the individual entries later.  The HEADER document will carry the status of the collective group  ( NEW , RELEASED, CLOSED) in the “</w:t>
+        <w:t xml:space="preserve">On the Save of the First document, a RFQUOTE - </w:t>
+      </w:r>
+      <w:r>
+        <w:rPr>
+          <w:lang w:val="en-ZA" w:eastAsia="de-DE"/>
+        </w:rPr>
+        <w:t>HEADER entry</w:t>
+      </w:r>
+      <w:r>
+        <w:rPr>
+          <w:lang w:val="en-ZA" w:eastAsia="de-DE"/>
+        </w:rPr>
+        <w:t xml:space="preserve"> is made into the table ZRFC_OBJ with  a new unique GUID that is copied to all the individual entries later.  The HEADER document will carry the status of the collective </w:t>
+      </w:r>
+      <w:r>
+        <w:rPr>
+          <w:lang w:val="en-ZA" w:eastAsia="de-DE"/>
+        </w:rPr>
+        <w:t>group (NEW</w:t>
+      </w:r>
+      <w:r>
+        <w:rPr>
+          <w:lang w:val="en-ZA" w:eastAsia="de-DE"/>
+        </w:rPr>
+        <w:t xml:space="preserve"> , RELEASED, CLOSED) in the “</w:t>
       </w:r>
       <w:proofErr w:type="spellStart"/>
       <w:r>
@@ -6860,7 +7015,19 @@
         <w:rPr>
           <w:lang w:val="en-ZA" w:eastAsia="de-DE"/>
         </w:rPr>
-        <w:t xml:space="preserve">The “DATA” field contains a JSON object that contains information on “DUE_DATE” and “RELEASE_DATE” </w:t>
+        <w:t>The “DATA” field contains a JSON object that contains information on “DUE_DATE” and “RELEASE_</w:t>
+      </w:r>
+      <w:r>
+        <w:rPr>
+          <w:lang w:val="en-ZA" w:eastAsia="de-DE"/>
+        </w:rPr>
+        <w:t>DATE”.</w:t>
+      </w:r>
+      <w:r>
+        <w:rPr>
+          <w:lang w:val="en-ZA" w:eastAsia="de-DE"/>
+        </w:rPr>
+        <w:t xml:space="preserve"> </w:t>
       </w:r>
     </w:p>
     <w:p>
@@ -7072,7 +7239,31 @@
         <w:rPr>
           <w:lang w:val="en-ZA" w:eastAsia="de-DE"/>
         </w:rPr>
-        <w:t xml:space="preserve">“DATA_TYPE” contains  the Collective Text </w:t>
+        <w:t xml:space="preserve">“DATA_TYPE” </w:t>
+      </w:r>
+      <w:r>
+        <w:rPr>
+          <w:lang w:val="en-ZA" w:eastAsia="de-DE"/>
+        </w:rPr>
+        <w:t>contains the</w:t>
+      </w:r>
+      <w:r>
+        <w:rPr>
+          <w:lang w:val="en-ZA" w:eastAsia="de-DE"/>
+        </w:rPr>
+        <w:t xml:space="preserve"> Collective </w:t>
+      </w:r>
+      <w:r>
+        <w:rPr>
+          <w:lang w:val="en-ZA" w:eastAsia="de-DE"/>
+        </w:rPr>
+        <w:t>Text.</w:t>
+      </w:r>
+      <w:r>
+        <w:rPr>
+          <w:lang w:val="en-ZA" w:eastAsia="de-DE"/>
+        </w:rPr>
+        <w:t xml:space="preserve"> </w:t>
       </w:r>
     </w:p>
     <w:p>
@@ -7090,7 +7281,13 @@
         <w:rPr>
           <w:lang w:val="en-ZA" w:eastAsia="de-DE"/>
         </w:rPr>
-        <w:t>“TAGS” – To be Advised</w:t>
+        <w:t xml:space="preserve">“TAGS” – To be </w:t>
+      </w:r>
+      <w:r>
+        <w:rPr>
+          <w:lang w:val="en-ZA" w:eastAsia="de-DE"/>
+        </w:rPr>
+        <w:t>Advised.</w:t>
       </w:r>
     </w:p>
     <w:p>
@@ -7108,7 +7305,13 @@
         <w:rPr>
           <w:lang w:val="en-ZA" w:eastAsia="de-DE"/>
         </w:rPr>
-        <w:t>“KEYS” – To be advised</w:t>
+        <w:t xml:space="preserve">“KEYS” – To be </w:t>
+      </w:r>
+      <w:r>
+        <w:rPr>
+          <w:lang w:val="en-ZA" w:eastAsia="de-DE"/>
+        </w:rPr>
+        <w:t>advised.</w:t>
       </w:r>
     </w:p>
     <w:p>
@@ -7149,6 +7352,7 @@
         <w:rPr>
           <w:lang w:val="en-ZA" w:eastAsia="de-DE"/>
         </w:rPr>
+        <w:lastRenderedPageBreak/>
         <w:t>The non SAP RFQ Process is simpler in that there is not a RFQ document to reference and only a single long (Plain) text that explains the requirement. Of course, there can be many documents attached for further detail.</w:t>
       </w:r>
     </w:p>
@@ -7180,7 +7384,6 @@
         <w:rPr>
           <w:lang w:val="en-ZA" w:eastAsia="de-DE"/>
         </w:rPr>
-        <w:lastRenderedPageBreak/>
         <w:t>Key Fields:</w:t>
       </w:r>
     </w:p>

</xml_diff>